<commit_message>
Create a single page cv
</commit_message>
<xml_diff>
--- a/all_achievements.docx
+++ b/all_achievements.docx
@@ -23,9 +23,9 @@
                   <wp:posOffset>9525</wp:posOffset>
                 </wp:positionH>
                 <wp:positionV relativeFrom="paragraph">
-                  <wp:posOffset>355600</wp:posOffset>
+                  <wp:posOffset>364490</wp:posOffset>
                 </wp:positionV>
-                <wp:extent cx="5473065" cy="6350"/>
+                <wp:extent cx="5474970" cy="8255"/>
                 <wp:effectExtent l="0" t="0" r="19050" b="19050"/>
                 <wp:wrapNone/>
                 <wp:docPr id="1" name="Straight Connector 2"/>
@@ -36,7 +36,7 @@
                       <wps:spPr>
                         <a:xfrm>
                           <a:off x="0" y="0"/>
-                          <a:ext cx="5472360" cy="720"/>
+                          <a:ext cx="5474160" cy="2520"/>
                         </a:xfrm>
                         <a:prstGeom prst="line">
                           <a:avLst/>
@@ -64,7 +64,7 @@
           </mc:Choice>
           <mc:Fallback>
             <w:pict>
-              <v:line id="shape_0" from="0.75pt,27.95pt" to="431.6pt,27.95pt" ID="Straight Connector 2" stroked="t" style="position:absolute" wp14:anchorId="52FD2861">
+              <v:line id="shape_0" from="0.75pt,28.7pt" to="431.75pt,28.85pt" ID="Straight Connector 2" stroked="t" style="position:absolute" wp14:anchorId="52FD2861">
                 <v:stroke color="black" weight="6480" joinstyle="miter" endcap="flat"/>
                 <v:fill o:detectmouseclick="t" on="false"/>
               </v:line>
@@ -104,7 +104,7 @@
                 <wp:positionV relativeFrom="paragraph">
                   <wp:posOffset>154940</wp:posOffset>
                 </wp:positionV>
-                <wp:extent cx="3044190" cy="548640"/>
+                <wp:extent cx="3046095" cy="550545"/>
                 <wp:effectExtent l="0" t="0" r="9525" b="9525"/>
                 <wp:wrapNone/>
                 <wp:docPr id="2" name="Text Box 4"/>
@@ -115,7 +115,7 @@
                       <wps:spPr>
                         <a:xfrm>
                           <a:off x="0" y="0"/>
-                          <a:ext cx="3043440" cy="547920"/>
+                          <a:ext cx="3045600" cy="550080"/>
                         </a:xfrm>
                         <a:prstGeom prst="rect">
                           <a:avLst/>
@@ -208,7 +208,7 @@
           </mc:Choice>
           <mc:Fallback>
             <w:pict>
-              <v:rect id="shape_0" ID="Text Box 4" fillcolor="white" stroked="f" style="position:absolute;margin-left:-6pt;margin-top:12.2pt;width:239.6pt;height:43.1pt" wp14:anchorId="7CC54223">
+              <v:rect id="shape_0" ID="Text Box 4" fillcolor="white" stroked="f" style="position:absolute;margin-left:-6pt;margin-top:12.2pt;width:239.75pt;height:43.25pt" wp14:anchorId="7CC54223">
                 <w10:wrap type="square"/>
                 <v:fill o:detectmouseclick="t" type="solid" color2="black"/>
                 <v:stroke color="#3465a4" weight="6480" joinstyle="round" endcap="flat"/>
@@ -297,7 +297,7 @@
                 <wp:positionV relativeFrom="paragraph">
                   <wp:posOffset>13335</wp:posOffset>
                 </wp:positionV>
-                <wp:extent cx="1882140" cy="558165"/>
+                <wp:extent cx="1884045" cy="560070"/>
                 <wp:effectExtent l="0" t="0" r="9525" b="0"/>
                 <wp:wrapNone/>
                 <wp:docPr id="4" name="Text Box 5"/>
@@ -308,7 +308,7 @@
                       <wps:spPr>
                         <a:xfrm>
                           <a:off x="0" y="0"/>
-                          <a:ext cx="1881360" cy="557640"/>
+                          <a:ext cx="1883520" cy="559440"/>
                         </a:xfrm>
                         <a:prstGeom prst="rect">
                           <a:avLst/>
@@ -382,7 +382,7 @@
           </mc:Choice>
           <mc:Fallback>
             <w:pict>
-              <v:rect id="shape_0" ID="Text Box 5" fillcolor="white" stroked="f" style="position:absolute;margin-left:291pt;margin-top:1.05pt;width:148.1pt;height:43.85pt" wp14:anchorId="7A1A1006">
+              <v:rect id="shape_0" ID="Text Box 5" fillcolor="white" stroked="f" style="position:absolute;margin-left:291pt;margin-top:1.05pt;width:148.25pt;height:44pt" wp14:anchorId="7A1A1006">
                 <w10:wrap type="square"/>
                 <v:fill o:detectmouseclick="t" type="solid" color2="black"/>
                 <v:stroke color="#3465a4" weight="6480" joinstyle="round" endcap="flat"/>
@@ -536,7 +536,7 @@
           <w:sz w:val="22"/>
           <w:szCs w:val="22"/>
         </w:rPr>
-        <w:t>: Multigraphics (Edinso)</w:t>
+        <w:t>: Multigraphics (Edinso); [11 June 2019 – 11 Aug 2020]</w:t>
       </w:r>
     </w:p>
     <w:p>
@@ -601,7 +601,47 @@
           <w:rFonts w:ascii="Times New Roman" w:hAnsi="Times New Roman"/>
           <w:sz w:val="22"/>
         </w:rPr>
-        <w:t>was mainly developed for students of coaching institutes. The app provides features to buy different courses, to study in pdf and video formats (content also available offline) to take live classes, to take practice tests and quizzes, and to obtain performance report.</w:t>
+        <w:t>was mainly developed for students of coaching institutes. The app provides features to buy different courses, to study in pdf and video formats (content also available offline) to take live classes, to take practice tests and quizzes, and to obtain performance report</w:t>
+      </w:r>
+      <w:r>
+        <w:rPr>
+          <w:rFonts w:ascii="Times New Roman" w:hAnsi="Times New Roman"/>
+          <w:sz w:val="22"/>
+        </w:rPr>
+        <w:t>s</w:t>
+      </w:r>
+      <w:r>
+        <w:rPr>
+          <w:rFonts w:ascii="Times New Roman" w:hAnsi="Times New Roman"/>
+          <w:sz w:val="22"/>
+        </w:rPr>
+        <w:t>.</w:t>
+      </w:r>
+    </w:p>
+    <w:p>
+      <w:pPr>
+        <w:pStyle w:val="FrameContents"/>
+        <w:jc w:val="both"/>
+        <w:rPr/>
+      </w:pPr>
+      <w:r>
+        <w:rPr>
+          <w:rFonts w:cs="Times New Roman" w:ascii="Times New Roman" w:hAnsi="Times New Roman"/>
+          <w:b/>
+          <w:color w:val="000000"/>
+          <w:sz w:val="22"/>
+        </w:rPr>
+        <w:t xml:space="preserve">Language, framework, library used: </w:t>
+      </w:r>
+      <w:r>
+        <w:rPr>
+          <w:rFonts w:cs="Times New Roman" w:ascii="Times New Roman" w:hAnsi="Times New Roman"/>
+          <w:b w:val="false"/>
+          <w:bCs w:val="false"/>
+          <w:color w:val="000000"/>
+          <w:sz w:val="22"/>
+        </w:rPr>
+        <w:t>React Native, JavaScript</w:t>
       </w:r>
     </w:p>
     <w:p>
@@ -904,7 +944,7 @@
                 <wp:positionV relativeFrom="paragraph">
                   <wp:posOffset>18415</wp:posOffset>
                 </wp:positionV>
-                <wp:extent cx="5573395" cy="3526155"/>
+                <wp:extent cx="5575300" cy="3528060"/>
                 <wp:effectExtent l="0" t="0" r="0" b="0"/>
                 <wp:wrapNone/>
                 <wp:docPr id="6" name="Text Box 1"/>
@@ -915,7 +955,7 @@
                       <wps:spPr>
                         <a:xfrm>
                           <a:off x="0" y="0"/>
-                          <a:ext cx="5572800" cy="3525480"/>
+                          <a:ext cx="5574600" cy="3527280"/>
                         </a:xfrm>
                         <a:prstGeom prst="rect">
                           <a:avLst/>
@@ -982,7 +1022,7 @@
                                 <w:rFonts w:cs="Times New Roman" w:ascii="Times New Roman" w:hAnsi="Times New Roman"/>
                                 <w:color w:val="000000"/>
                               </w:rPr>
-                              <w:t>: Software Development Engineer; working here since 7 Sep 2015.</w:t>
+                              <w:t>: Software Development Engineer; working here [7 Sep 2015 – 30 Nov 2016].</w:t>
                             </w:r>
                           </w:p>
                           <w:p>
@@ -1041,6 +1081,7 @@
                                 <w:rFonts w:ascii="Times New Roman" w:hAnsi="Times New Roman" w:cs="Times New Roman"/>
                               </w:rPr>
                             </w:pPr>
+                            <w:bookmarkStart w:id="0" w:name="__DdeLink__517_3861785663"/>
                             <w:r>
                               <w:rPr>
                                 <w:rFonts w:cs="Times New Roman" w:ascii="Times New Roman" w:hAnsi="Times New Roman"/>
@@ -1056,6 +1097,7 @@
                               </w:rPr>
                               <w:t>: C++, Qt, Opencv, Zbar, Cryptopp, Rockey2</w:t>
                             </w:r>
+                            <w:bookmarkEnd w:id="0"/>
                           </w:p>
                           <w:p>
                             <w:pPr>
@@ -1081,7 +1123,7 @@
                                 <w:rFonts w:ascii="Times New Roman" w:hAnsi="Times New Roman" w:cs="Times New Roman"/>
                               </w:rPr>
                             </w:pPr>
-                            <w:bookmarkStart w:id="0" w:name="__DdeLink__215_560504640"/>
+                            <w:bookmarkStart w:id="1" w:name="__DdeLink__215_560504640"/>
                             <w:r>
                               <w:rPr>
                                 <w:rFonts w:cs="Times New Roman" w:ascii="Times New Roman" w:hAnsi="Times New Roman"/>
@@ -1090,7 +1132,7 @@
                               </w:rPr>
                               <w:t>Job Responsibilities</w:t>
                             </w:r>
-                            <w:bookmarkEnd w:id="0"/>
+                            <w:bookmarkEnd w:id="1"/>
                             <w:r>
                               <w:rPr>
                                 <w:rFonts w:cs="Times New Roman" w:ascii="Times New Roman" w:hAnsi="Times New Roman"/>
@@ -1154,7 +1196,7 @@
           </mc:Choice>
           <mc:Fallback>
             <w:pict>
-              <v:rect id="shape_0" ID="Text Box 1" fillcolor="white" stroked="f" style="position:absolute;margin-left:3.45pt;margin-top:1.45pt;width:438.75pt;height:277.55pt;mso-position-horizontal:right;mso-position-horizontal-relative:margin">
+              <v:rect id="shape_0" ID="Text Box 1" fillcolor="white" stroked="f" style="position:absolute;margin-left:3.3pt;margin-top:1.45pt;width:438.9pt;height:277.7pt;mso-position-horizontal:right;mso-position-horizontal-relative:margin">
                 <w10:wrap type="square"/>
                 <v:fill o:detectmouseclick="t" type="solid" color2="black"/>
                 <v:stroke color="#3465a4" weight="6480" joinstyle="round" endcap="flat"/>
@@ -1201,7 +1243,7 @@
                           <w:rFonts w:cs="Times New Roman" w:ascii="Times New Roman" w:hAnsi="Times New Roman"/>
                           <w:color w:val="000000"/>
                         </w:rPr>
-                        <w:t>: Software Development Engineer; working here since 7 Sep 2015.</w:t>
+                        <w:t>: Software Development Engineer; working here [7 Sep 2015 – 30 Nov 2016].</w:t>
                       </w:r>
                     </w:p>
                     <w:p>
@@ -1260,6 +1302,7 @@
                           <w:rFonts w:ascii="Times New Roman" w:hAnsi="Times New Roman" w:cs="Times New Roman"/>
                         </w:rPr>
                       </w:pPr>
+                      <w:bookmarkStart w:id="2" w:name="__DdeLink__517_3861785663"/>
                       <w:r>
                         <w:rPr>
                           <w:rFonts w:cs="Times New Roman" w:ascii="Times New Roman" w:hAnsi="Times New Roman"/>
@@ -1275,6 +1318,7 @@
                         </w:rPr>
                         <w:t>: C++, Qt, Opencv, Zbar, Cryptopp, Rockey2</w:t>
                       </w:r>
+                      <w:bookmarkEnd w:id="2"/>
                     </w:p>
                     <w:p>
                       <w:pPr>
@@ -1300,7 +1344,7 @@
                           <w:rFonts w:ascii="Times New Roman" w:hAnsi="Times New Roman" w:cs="Times New Roman"/>
                         </w:rPr>
                       </w:pPr>
-                      <w:bookmarkStart w:id="1" w:name="__DdeLink__215_560504640"/>
+                      <w:bookmarkStart w:id="3" w:name="__DdeLink__215_560504640"/>
                       <w:r>
                         <w:rPr>
                           <w:rFonts w:cs="Times New Roman" w:ascii="Times New Roman" w:hAnsi="Times New Roman"/>
@@ -1309,7 +1353,7 @@
                         </w:rPr>
                         <w:t>Job Responsibilities</w:t>
                       </w:r>
-                      <w:bookmarkEnd w:id="1"/>
+                      <w:bookmarkEnd w:id="3"/>
                       <w:r>
                         <w:rPr>
                           <w:rFonts w:cs="Times New Roman" w:ascii="Times New Roman" w:hAnsi="Times New Roman"/>
@@ -1776,17 +1820,7 @@
           <w:sz w:val="32"/>
           <w:szCs w:val="32"/>
         </w:rPr>
-        <w:t>T</w:t>
-      </w:r>
-      <w:r>
-        <w:rPr>
-          <w:rFonts w:cs="Times New Roman" w:ascii="Times New Roman" w:hAnsi="Times New Roman"/>
-          <w:b/>
-          <w:bCs/>
-          <w:sz w:val="32"/>
-          <w:szCs w:val="32"/>
-        </w:rPr>
-        <w:t>eaching Assistantship</w:t>
+        <w:t>Teaching Assistantship</w:t>
       </w:r>
     </w:p>
     <w:p>
@@ -1794,6 +1828,7 @@
         <w:pStyle w:val="Normal"/>
         <w:rPr>
           <w:rFonts w:ascii="Times New Roman" w:hAnsi="Times New Roman"/>
+          <w:b w:val="false"/>
           <w:b w:val="false"/>
           <w:sz w:val="22"/>
           <w:szCs w:val="22"/>
@@ -1846,6 +1881,7 @@
         <w:rPr>
           <w:rFonts w:ascii="Arial;sans-serif" w:hAnsi="Arial;sans-serif"/>
           <w:i w:val="false"/>
+          <w:i w:val="false"/>
           <w:caps w:val="false"/>
           <w:smallCaps w:val="false"/>
           <w:color w:val="000000"/>
@@ -1855,9 +1891,13 @@
       </w:pPr>
       <w:r>
         <w:rPr>
-          <w:rFonts w:ascii="Times New Roman" w:hAnsi="Times New Roman"/>
-          <w:b w:val="false"/>
-          <w:sz w:val="22"/>
+          <w:rFonts w:ascii="Arial;sans-serif" w:hAnsi="Arial;sans-serif"/>
+          <w:i w:val="false"/>
+          <w:caps w:val="false"/>
+          <w:smallCaps w:val="false"/>
+          <w:color w:val="000000"/>
+          <w:spacing w:val="0"/>
+          <w:sz w:val="20"/>
         </w:rPr>
       </w:r>
     </w:p>
@@ -2951,7 +2991,7 @@
                 <wp:positionV relativeFrom="paragraph">
                   <wp:posOffset>12700</wp:posOffset>
                 </wp:positionV>
-                <wp:extent cx="5767705" cy="1111885"/>
+                <wp:extent cx="5769610" cy="1113790"/>
                 <wp:effectExtent l="0" t="0" r="9525" b="0"/>
                 <wp:wrapNone/>
                 <wp:docPr id="8" name="Text Box 6"/>
@@ -2962,7 +3002,7 @@
                       <wps:spPr>
                         <a:xfrm>
                           <a:off x="0" y="0"/>
-                          <a:ext cx="5767200" cy="1111320"/>
+                          <a:ext cx="5769000" cy="1113120"/>
                         </a:xfrm>
                         <a:prstGeom prst="rect">
                           <a:avLst/>
@@ -3084,7 +3124,7 @@
           </mc:Choice>
           <mc:Fallback>
             <w:pict>
-              <v:rect id="shape_0" ID="Text Box 6" fillcolor="white" stroked="f" style="position:absolute;margin-left:5.5pt;margin-top:1pt;width:454.05pt;height:87.45pt;mso-position-horizontal-relative:margin" wp14:anchorId="15A0C142">
+              <v:rect id="shape_0" ID="Text Box 6" fillcolor="white" stroked="f" style="position:absolute;margin-left:5.5pt;margin-top:1pt;width:454.2pt;height:87.6pt;mso-position-horizontal-relative:margin" wp14:anchorId="15A0C142">
                 <w10:wrap type="square"/>
                 <v:fill o:detectmouseclick="t" type="solid" color2="black"/>
                 <v:stroke color="#3465a4" weight="6480" joinstyle="round" endcap="flat"/>
@@ -3265,7 +3305,12 @@
         </w:rPr>
       </w:pPr>
       <w:r>
-        <w:rPr/>
+        <w:rPr>
+          <w:rFonts w:cs="Times New Roman" w:ascii="Times New Roman" w:hAnsi="Times New Roman"/>
+          <w:b/>
+          <w:sz w:val="32"/>
+          <w:szCs w:val="32"/>
+        </w:rPr>
       </w:r>
     </w:p>
     <w:p>
@@ -3280,7 +3325,12 @@
         </w:rPr>
       </w:pPr>
       <w:r>
-        <w:rPr/>
+        <w:rPr>
+          <w:rFonts w:cs="Times New Roman" w:ascii="Times New Roman" w:hAnsi="Times New Roman"/>
+          <w:b/>
+          <w:sz w:val="32"/>
+          <w:szCs w:val="32"/>
+        </w:rPr>
       </w:r>
     </w:p>
     <w:p>
@@ -3295,7 +3345,12 @@
         </w:rPr>
       </w:pPr>
       <w:r>
-        <w:rPr/>
+        <w:rPr>
+          <w:rFonts w:cs="Times New Roman" w:ascii="Times New Roman" w:hAnsi="Times New Roman"/>
+          <w:b/>
+          <w:sz w:val="32"/>
+          <w:szCs w:val="32"/>
+        </w:rPr>
       </w:r>
     </w:p>
     <w:p>
@@ -3310,7 +3365,12 @@
         </w:rPr>
       </w:pPr>
       <w:r>
-        <w:rPr/>
+        <w:rPr>
+          <w:rFonts w:cs="Times New Roman" w:ascii="Times New Roman" w:hAnsi="Times New Roman"/>
+          <w:b/>
+          <w:sz w:val="32"/>
+          <w:szCs w:val="32"/>
+        </w:rPr>
       </w:r>
     </w:p>
     <w:p>
@@ -3325,7 +3385,12 @@
         </w:rPr>
       </w:pPr>
       <w:r>
-        <w:rPr/>
+        <w:rPr>
+          <w:rFonts w:cs="Times New Roman" w:ascii="Times New Roman" w:hAnsi="Times New Roman"/>
+          <w:b/>
+          <w:sz w:val="32"/>
+          <w:szCs w:val="32"/>
+        </w:rPr>
       </w:r>
     </w:p>
     <w:p>
@@ -3340,7 +3405,12 @@
         </w:rPr>
       </w:pPr>
       <w:r>
-        <w:rPr/>
+        <w:rPr>
+          <w:rFonts w:cs="Times New Roman" w:ascii="Times New Roman" w:hAnsi="Times New Roman"/>
+          <w:b/>
+          <w:sz w:val="32"/>
+          <w:szCs w:val="32"/>
+        </w:rPr>
       </w:r>
     </w:p>
     <w:p>
@@ -3390,7 +3460,7 @@
                 <wp:positionV relativeFrom="paragraph">
                   <wp:posOffset>9525</wp:posOffset>
                 </wp:positionV>
-                <wp:extent cx="5758180" cy="2206625"/>
+                <wp:extent cx="5760085" cy="2208530"/>
                 <wp:effectExtent l="0" t="0" r="0" b="635"/>
                 <wp:wrapNone/>
                 <wp:docPr id="10" name="Text Box 7"/>
@@ -3401,7 +3471,7 @@
                       <wps:spPr>
                         <a:xfrm>
                           <a:off x="0" y="0"/>
-                          <a:ext cx="5757480" cy="2206080"/>
+                          <a:ext cx="5759280" cy="2207880"/>
                         </a:xfrm>
                         <a:prstGeom prst="rect">
                           <a:avLst/>
@@ -3611,7 +3681,7 @@
           </mc:Choice>
           <mc:Fallback>
             <w:pict>
-              <v:rect id="shape_0" ID="Text Box 7" fillcolor="white" stroked="f" style="position:absolute;margin-left:7.75pt;margin-top:0.75pt;width:453.3pt;height:173.65pt;mso-position-horizontal-relative:margin">
+              <v:rect id="shape_0" ID="Text Box 7" fillcolor="white" stroked="f" style="position:absolute;margin-left:7.75pt;margin-top:0.75pt;width:453.45pt;height:173.8pt;mso-position-horizontal-relative:margin">
                 <w10:wrap type="square"/>
                 <v:fill o:detectmouseclick="t" type="solid" color2="black"/>
                 <v:stroke color="#3465a4" weight="6480" joinstyle="round" endcap="flat"/>
@@ -4157,8 +4227,8 @@
         </w:rPr>
         <w:t>Was an official Dance For Kindness participant on Sunday, November 13, 2016, in Jaipur</w:t>
       </w:r>
-      <w:bookmarkStart w:id="2" w:name="_GoBack"/>
-      <w:bookmarkEnd w:id="2"/>
+      <w:bookmarkStart w:id="4" w:name="_GoBack"/>
+      <w:bookmarkEnd w:id="4"/>
       <w:r>
         <w:rPr>
           <w:rFonts w:cs="Times New Roman" w:ascii="Times New Roman" w:hAnsi="Times New Roman"/>
@@ -4252,14 +4322,14 @@
         <w:jc w:val="both"/>
         <w:rPr/>
       </w:pPr>
-      <w:bookmarkStart w:id="3" w:name="__DdeLink__236_2175353115"/>
+      <w:bookmarkStart w:id="5" w:name="__DdeLink__236_2175353115"/>
       <w:r>
         <w:rPr>
           <w:rFonts w:cs="Times New Roman" w:ascii="Times New Roman" w:hAnsi="Times New Roman"/>
         </w:rPr>
         <w:t>Participated in manual robotics competition Call on Duty in Technovision 10.</w:t>
       </w:r>
-      <w:bookmarkEnd w:id="3"/>
+      <w:bookmarkEnd w:id="5"/>
     </w:p>
     <w:sectPr>
       <w:type w:val="nextPage"/>
@@ -7230,6 +7300,762 @@
       <w:rFonts w:cs="OpenSymbol"/>
     </w:rPr>
   </w:style>
+  <w:style w:type="character" w:styleId="ListLabel274">
+    <w:name w:val="ListLabel 274"/>
+    <w:qFormat/>
+    <w:rPr>
+      <w:rFonts w:ascii="Times New Roman" w:hAnsi="Times New Roman" w:cs="Symbol"/>
+    </w:rPr>
+  </w:style>
+  <w:style w:type="character" w:styleId="ListLabel275">
+    <w:name w:val="ListLabel 275"/>
+    <w:qFormat/>
+    <w:rPr>
+      <w:rFonts w:cs="Courier New"/>
+    </w:rPr>
+  </w:style>
+  <w:style w:type="character" w:styleId="ListLabel276">
+    <w:name w:val="ListLabel 276"/>
+    <w:qFormat/>
+    <w:rPr>
+      <w:rFonts w:cs="Wingdings"/>
+    </w:rPr>
+  </w:style>
+  <w:style w:type="character" w:styleId="ListLabel277">
+    <w:name w:val="ListLabel 277"/>
+    <w:qFormat/>
+    <w:rPr>
+      <w:rFonts w:cs="Symbol"/>
+    </w:rPr>
+  </w:style>
+  <w:style w:type="character" w:styleId="ListLabel278">
+    <w:name w:val="ListLabel 278"/>
+    <w:qFormat/>
+    <w:rPr>
+      <w:rFonts w:cs="Courier New"/>
+    </w:rPr>
+  </w:style>
+  <w:style w:type="character" w:styleId="ListLabel279">
+    <w:name w:val="ListLabel 279"/>
+    <w:qFormat/>
+    <w:rPr>
+      <w:rFonts w:cs="Wingdings"/>
+    </w:rPr>
+  </w:style>
+  <w:style w:type="character" w:styleId="ListLabel280">
+    <w:name w:val="ListLabel 280"/>
+    <w:qFormat/>
+    <w:rPr>
+      <w:rFonts w:cs="Symbol"/>
+    </w:rPr>
+  </w:style>
+  <w:style w:type="character" w:styleId="ListLabel281">
+    <w:name w:val="ListLabel 281"/>
+    <w:qFormat/>
+    <w:rPr>
+      <w:rFonts w:cs="Courier New"/>
+    </w:rPr>
+  </w:style>
+  <w:style w:type="character" w:styleId="ListLabel282">
+    <w:name w:val="ListLabel 282"/>
+    <w:qFormat/>
+    <w:rPr>
+      <w:rFonts w:cs="Wingdings"/>
+    </w:rPr>
+  </w:style>
+  <w:style w:type="character" w:styleId="ListLabel283">
+    <w:name w:val="ListLabel 283"/>
+    <w:qFormat/>
+    <w:rPr>
+      <w:rFonts w:ascii="Times New Roman" w:hAnsi="Times New Roman" w:cs="Symbol"/>
+    </w:rPr>
+  </w:style>
+  <w:style w:type="character" w:styleId="ListLabel284">
+    <w:name w:val="ListLabel 284"/>
+    <w:qFormat/>
+    <w:rPr>
+      <w:rFonts w:cs="Courier New"/>
+    </w:rPr>
+  </w:style>
+  <w:style w:type="character" w:styleId="ListLabel285">
+    <w:name w:val="ListLabel 285"/>
+    <w:qFormat/>
+    <w:rPr>
+      <w:rFonts w:cs="Wingdings"/>
+    </w:rPr>
+  </w:style>
+  <w:style w:type="character" w:styleId="ListLabel286">
+    <w:name w:val="ListLabel 286"/>
+    <w:qFormat/>
+    <w:rPr>
+      <w:rFonts w:cs="Symbol"/>
+    </w:rPr>
+  </w:style>
+  <w:style w:type="character" w:styleId="ListLabel287">
+    <w:name w:val="ListLabel 287"/>
+    <w:qFormat/>
+    <w:rPr>
+      <w:rFonts w:cs="Courier New"/>
+    </w:rPr>
+  </w:style>
+  <w:style w:type="character" w:styleId="ListLabel288">
+    <w:name w:val="ListLabel 288"/>
+    <w:qFormat/>
+    <w:rPr>
+      <w:rFonts w:cs="Wingdings"/>
+    </w:rPr>
+  </w:style>
+  <w:style w:type="character" w:styleId="ListLabel289">
+    <w:name w:val="ListLabel 289"/>
+    <w:qFormat/>
+    <w:rPr>
+      <w:rFonts w:cs="Symbol"/>
+    </w:rPr>
+  </w:style>
+  <w:style w:type="character" w:styleId="ListLabel290">
+    <w:name w:val="ListLabel 290"/>
+    <w:qFormat/>
+    <w:rPr>
+      <w:rFonts w:cs="Courier New"/>
+    </w:rPr>
+  </w:style>
+  <w:style w:type="character" w:styleId="ListLabel291">
+    <w:name w:val="ListLabel 291"/>
+    <w:qFormat/>
+    <w:rPr>
+      <w:rFonts w:cs="Wingdings"/>
+    </w:rPr>
+  </w:style>
+  <w:style w:type="character" w:styleId="ListLabel292">
+    <w:name w:val="ListLabel 292"/>
+    <w:qFormat/>
+    <w:rPr>
+      <w:rFonts w:ascii="Times New Roman" w:hAnsi="Times New Roman" w:cs="Symbol"/>
+    </w:rPr>
+  </w:style>
+  <w:style w:type="character" w:styleId="ListLabel293">
+    <w:name w:val="ListLabel 293"/>
+    <w:qFormat/>
+    <w:rPr>
+      <w:rFonts w:cs="Courier New"/>
+    </w:rPr>
+  </w:style>
+  <w:style w:type="character" w:styleId="ListLabel294">
+    <w:name w:val="ListLabel 294"/>
+    <w:qFormat/>
+    <w:rPr>
+      <w:rFonts w:cs="Wingdings"/>
+    </w:rPr>
+  </w:style>
+  <w:style w:type="character" w:styleId="ListLabel295">
+    <w:name w:val="ListLabel 295"/>
+    <w:qFormat/>
+    <w:rPr>
+      <w:rFonts w:cs="Symbol"/>
+    </w:rPr>
+  </w:style>
+  <w:style w:type="character" w:styleId="ListLabel296">
+    <w:name w:val="ListLabel 296"/>
+    <w:qFormat/>
+    <w:rPr>
+      <w:rFonts w:cs="Courier New"/>
+    </w:rPr>
+  </w:style>
+  <w:style w:type="character" w:styleId="ListLabel297">
+    <w:name w:val="ListLabel 297"/>
+    <w:qFormat/>
+    <w:rPr>
+      <w:rFonts w:cs="Wingdings"/>
+    </w:rPr>
+  </w:style>
+  <w:style w:type="character" w:styleId="ListLabel298">
+    <w:name w:val="ListLabel 298"/>
+    <w:qFormat/>
+    <w:rPr>
+      <w:rFonts w:cs="Symbol"/>
+    </w:rPr>
+  </w:style>
+  <w:style w:type="character" w:styleId="ListLabel299">
+    <w:name w:val="ListLabel 299"/>
+    <w:qFormat/>
+    <w:rPr>
+      <w:rFonts w:cs="Courier New"/>
+    </w:rPr>
+  </w:style>
+  <w:style w:type="character" w:styleId="ListLabel300">
+    <w:name w:val="ListLabel 300"/>
+    <w:qFormat/>
+    <w:rPr>
+      <w:rFonts w:cs="Wingdings"/>
+    </w:rPr>
+  </w:style>
+  <w:style w:type="character" w:styleId="ListLabel301">
+    <w:name w:val="ListLabel 301"/>
+    <w:qFormat/>
+    <w:rPr>
+      <w:rFonts w:cs="OpenSymbol"/>
+    </w:rPr>
+  </w:style>
+  <w:style w:type="character" w:styleId="ListLabel302">
+    <w:name w:val="ListLabel 302"/>
+    <w:qFormat/>
+    <w:rPr>
+      <w:rFonts w:cs="OpenSymbol"/>
+    </w:rPr>
+  </w:style>
+  <w:style w:type="character" w:styleId="ListLabel303">
+    <w:name w:val="ListLabel 303"/>
+    <w:qFormat/>
+    <w:rPr>
+      <w:rFonts w:cs="OpenSymbol"/>
+    </w:rPr>
+  </w:style>
+  <w:style w:type="character" w:styleId="ListLabel304">
+    <w:name w:val="ListLabel 304"/>
+    <w:qFormat/>
+    <w:rPr>
+      <w:rFonts w:cs="OpenSymbol"/>
+    </w:rPr>
+  </w:style>
+  <w:style w:type="character" w:styleId="ListLabel305">
+    <w:name w:val="ListLabel 305"/>
+    <w:qFormat/>
+    <w:rPr>
+      <w:rFonts w:cs="OpenSymbol"/>
+    </w:rPr>
+  </w:style>
+  <w:style w:type="character" w:styleId="ListLabel306">
+    <w:name w:val="ListLabel 306"/>
+    <w:qFormat/>
+    <w:rPr>
+      <w:rFonts w:cs="OpenSymbol"/>
+    </w:rPr>
+  </w:style>
+  <w:style w:type="character" w:styleId="ListLabel307">
+    <w:name w:val="ListLabel 307"/>
+    <w:qFormat/>
+    <w:rPr>
+      <w:rFonts w:cs="OpenSymbol"/>
+    </w:rPr>
+  </w:style>
+  <w:style w:type="character" w:styleId="ListLabel308">
+    <w:name w:val="ListLabel 308"/>
+    <w:qFormat/>
+    <w:rPr>
+      <w:rFonts w:cs="OpenSymbol"/>
+    </w:rPr>
+  </w:style>
+  <w:style w:type="character" w:styleId="ListLabel309">
+    <w:name w:val="ListLabel 309"/>
+    <w:qFormat/>
+    <w:rPr>
+      <w:rFonts w:cs="OpenSymbol"/>
+    </w:rPr>
+  </w:style>
+  <w:style w:type="character" w:styleId="ListLabel310">
+    <w:name w:val="ListLabel 310"/>
+    <w:qFormat/>
+    <w:rPr>
+      <w:rFonts w:ascii="Times New Roman" w:hAnsi="Times New Roman" w:cs="Symbol"/>
+    </w:rPr>
+  </w:style>
+  <w:style w:type="character" w:styleId="ListLabel311">
+    <w:name w:val="ListLabel 311"/>
+    <w:qFormat/>
+    <w:rPr>
+      <w:rFonts w:cs="Courier New"/>
+    </w:rPr>
+  </w:style>
+  <w:style w:type="character" w:styleId="ListLabel312">
+    <w:name w:val="ListLabel 312"/>
+    <w:qFormat/>
+    <w:rPr>
+      <w:rFonts w:cs="Wingdings"/>
+    </w:rPr>
+  </w:style>
+  <w:style w:type="character" w:styleId="ListLabel313">
+    <w:name w:val="ListLabel 313"/>
+    <w:qFormat/>
+    <w:rPr>
+      <w:rFonts w:cs="Symbol"/>
+    </w:rPr>
+  </w:style>
+  <w:style w:type="character" w:styleId="ListLabel314">
+    <w:name w:val="ListLabel 314"/>
+    <w:qFormat/>
+    <w:rPr>
+      <w:rFonts w:cs="Courier New"/>
+    </w:rPr>
+  </w:style>
+  <w:style w:type="character" w:styleId="ListLabel315">
+    <w:name w:val="ListLabel 315"/>
+    <w:qFormat/>
+    <w:rPr>
+      <w:rFonts w:cs="Wingdings"/>
+    </w:rPr>
+  </w:style>
+  <w:style w:type="character" w:styleId="ListLabel316">
+    <w:name w:val="ListLabel 316"/>
+    <w:qFormat/>
+    <w:rPr>
+      <w:rFonts w:cs="Symbol"/>
+    </w:rPr>
+  </w:style>
+  <w:style w:type="character" w:styleId="ListLabel317">
+    <w:name w:val="ListLabel 317"/>
+    <w:qFormat/>
+    <w:rPr>
+      <w:rFonts w:cs="Courier New"/>
+    </w:rPr>
+  </w:style>
+  <w:style w:type="character" w:styleId="ListLabel318">
+    <w:name w:val="ListLabel 318"/>
+    <w:qFormat/>
+    <w:rPr>
+      <w:rFonts w:cs="Wingdings"/>
+    </w:rPr>
+  </w:style>
+  <w:style w:type="character" w:styleId="ListLabel319">
+    <w:name w:val="ListLabel 319"/>
+    <w:qFormat/>
+    <w:rPr>
+      <w:rFonts w:ascii="Times New Roman" w:hAnsi="Times New Roman" w:cs="Symbol"/>
+    </w:rPr>
+  </w:style>
+  <w:style w:type="character" w:styleId="ListLabel320">
+    <w:name w:val="ListLabel 320"/>
+    <w:qFormat/>
+    <w:rPr>
+      <w:rFonts w:cs="Courier New"/>
+    </w:rPr>
+  </w:style>
+  <w:style w:type="character" w:styleId="ListLabel321">
+    <w:name w:val="ListLabel 321"/>
+    <w:qFormat/>
+    <w:rPr>
+      <w:rFonts w:cs="Wingdings"/>
+    </w:rPr>
+  </w:style>
+  <w:style w:type="character" w:styleId="ListLabel322">
+    <w:name w:val="ListLabel 322"/>
+    <w:qFormat/>
+    <w:rPr>
+      <w:rFonts w:cs="Symbol"/>
+    </w:rPr>
+  </w:style>
+  <w:style w:type="character" w:styleId="ListLabel323">
+    <w:name w:val="ListLabel 323"/>
+    <w:qFormat/>
+    <w:rPr>
+      <w:rFonts w:cs="Courier New"/>
+    </w:rPr>
+  </w:style>
+  <w:style w:type="character" w:styleId="ListLabel324">
+    <w:name w:val="ListLabel 324"/>
+    <w:qFormat/>
+    <w:rPr>
+      <w:rFonts w:cs="Wingdings"/>
+    </w:rPr>
+  </w:style>
+  <w:style w:type="character" w:styleId="ListLabel325">
+    <w:name w:val="ListLabel 325"/>
+    <w:qFormat/>
+    <w:rPr>
+      <w:rFonts w:cs="Symbol"/>
+    </w:rPr>
+  </w:style>
+  <w:style w:type="character" w:styleId="ListLabel326">
+    <w:name w:val="ListLabel 326"/>
+    <w:qFormat/>
+    <w:rPr>
+      <w:rFonts w:cs="Courier New"/>
+    </w:rPr>
+  </w:style>
+  <w:style w:type="character" w:styleId="ListLabel327">
+    <w:name w:val="ListLabel 327"/>
+    <w:qFormat/>
+    <w:rPr>
+      <w:rFonts w:cs="Wingdings"/>
+    </w:rPr>
+  </w:style>
+  <w:style w:type="character" w:styleId="ListLabel328">
+    <w:name w:val="ListLabel 328"/>
+    <w:qFormat/>
+    <w:rPr>
+      <w:rFonts w:ascii="Times New Roman" w:hAnsi="Times New Roman" w:cs="Symbol"/>
+    </w:rPr>
+  </w:style>
+  <w:style w:type="character" w:styleId="ListLabel329">
+    <w:name w:val="ListLabel 329"/>
+    <w:qFormat/>
+    <w:rPr>
+      <w:rFonts w:cs="Courier New"/>
+    </w:rPr>
+  </w:style>
+  <w:style w:type="character" w:styleId="ListLabel330">
+    <w:name w:val="ListLabel 330"/>
+    <w:qFormat/>
+    <w:rPr>
+      <w:rFonts w:cs="Wingdings"/>
+    </w:rPr>
+  </w:style>
+  <w:style w:type="character" w:styleId="ListLabel331">
+    <w:name w:val="ListLabel 331"/>
+    <w:qFormat/>
+    <w:rPr>
+      <w:rFonts w:cs="Symbol"/>
+    </w:rPr>
+  </w:style>
+  <w:style w:type="character" w:styleId="ListLabel332">
+    <w:name w:val="ListLabel 332"/>
+    <w:qFormat/>
+    <w:rPr>
+      <w:rFonts w:cs="Courier New"/>
+    </w:rPr>
+  </w:style>
+  <w:style w:type="character" w:styleId="ListLabel333">
+    <w:name w:val="ListLabel 333"/>
+    <w:qFormat/>
+    <w:rPr>
+      <w:rFonts w:cs="Wingdings"/>
+    </w:rPr>
+  </w:style>
+  <w:style w:type="character" w:styleId="ListLabel334">
+    <w:name w:val="ListLabel 334"/>
+    <w:qFormat/>
+    <w:rPr>
+      <w:rFonts w:cs="Symbol"/>
+    </w:rPr>
+  </w:style>
+  <w:style w:type="character" w:styleId="ListLabel335">
+    <w:name w:val="ListLabel 335"/>
+    <w:qFormat/>
+    <w:rPr>
+      <w:rFonts w:cs="Courier New"/>
+    </w:rPr>
+  </w:style>
+  <w:style w:type="character" w:styleId="ListLabel336">
+    <w:name w:val="ListLabel 336"/>
+    <w:qFormat/>
+    <w:rPr>
+      <w:rFonts w:cs="Wingdings"/>
+    </w:rPr>
+  </w:style>
+  <w:style w:type="character" w:styleId="ListLabel337">
+    <w:name w:val="ListLabel 337"/>
+    <w:qFormat/>
+    <w:rPr>
+      <w:rFonts w:cs="OpenSymbol"/>
+    </w:rPr>
+  </w:style>
+  <w:style w:type="character" w:styleId="ListLabel338">
+    <w:name w:val="ListLabel 338"/>
+    <w:qFormat/>
+    <w:rPr>
+      <w:rFonts w:cs="OpenSymbol"/>
+    </w:rPr>
+  </w:style>
+  <w:style w:type="character" w:styleId="ListLabel339">
+    <w:name w:val="ListLabel 339"/>
+    <w:qFormat/>
+    <w:rPr>
+      <w:rFonts w:cs="OpenSymbol"/>
+    </w:rPr>
+  </w:style>
+  <w:style w:type="character" w:styleId="ListLabel340">
+    <w:name w:val="ListLabel 340"/>
+    <w:qFormat/>
+    <w:rPr>
+      <w:rFonts w:cs="OpenSymbol"/>
+    </w:rPr>
+  </w:style>
+  <w:style w:type="character" w:styleId="ListLabel341">
+    <w:name w:val="ListLabel 341"/>
+    <w:qFormat/>
+    <w:rPr>
+      <w:rFonts w:cs="OpenSymbol"/>
+    </w:rPr>
+  </w:style>
+  <w:style w:type="character" w:styleId="ListLabel342">
+    <w:name w:val="ListLabel 342"/>
+    <w:qFormat/>
+    <w:rPr>
+      <w:rFonts w:cs="OpenSymbol"/>
+    </w:rPr>
+  </w:style>
+  <w:style w:type="character" w:styleId="ListLabel343">
+    <w:name w:val="ListLabel 343"/>
+    <w:qFormat/>
+    <w:rPr>
+      <w:rFonts w:cs="OpenSymbol"/>
+    </w:rPr>
+  </w:style>
+  <w:style w:type="character" w:styleId="ListLabel344">
+    <w:name w:val="ListLabel 344"/>
+    <w:qFormat/>
+    <w:rPr>
+      <w:rFonts w:cs="OpenSymbol"/>
+    </w:rPr>
+  </w:style>
+  <w:style w:type="character" w:styleId="ListLabel345">
+    <w:name w:val="ListLabel 345"/>
+    <w:qFormat/>
+    <w:rPr>
+      <w:rFonts w:cs="OpenSymbol"/>
+    </w:rPr>
+  </w:style>
+  <w:style w:type="character" w:styleId="ListLabel346">
+    <w:name w:val="ListLabel 346"/>
+    <w:qFormat/>
+    <w:rPr>
+      <w:rFonts w:ascii="Times New Roman" w:hAnsi="Times New Roman" w:cs="Symbol"/>
+    </w:rPr>
+  </w:style>
+  <w:style w:type="character" w:styleId="ListLabel347">
+    <w:name w:val="ListLabel 347"/>
+    <w:qFormat/>
+    <w:rPr>
+      <w:rFonts w:cs="Courier New"/>
+    </w:rPr>
+  </w:style>
+  <w:style w:type="character" w:styleId="ListLabel348">
+    <w:name w:val="ListLabel 348"/>
+    <w:qFormat/>
+    <w:rPr>
+      <w:rFonts w:cs="Wingdings"/>
+    </w:rPr>
+  </w:style>
+  <w:style w:type="character" w:styleId="ListLabel349">
+    <w:name w:val="ListLabel 349"/>
+    <w:qFormat/>
+    <w:rPr>
+      <w:rFonts w:cs="Symbol"/>
+    </w:rPr>
+  </w:style>
+  <w:style w:type="character" w:styleId="ListLabel350">
+    <w:name w:val="ListLabel 350"/>
+    <w:qFormat/>
+    <w:rPr>
+      <w:rFonts w:cs="Courier New"/>
+    </w:rPr>
+  </w:style>
+  <w:style w:type="character" w:styleId="ListLabel351">
+    <w:name w:val="ListLabel 351"/>
+    <w:qFormat/>
+    <w:rPr>
+      <w:rFonts w:cs="Wingdings"/>
+    </w:rPr>
+  </w:style>
+  <w:style w:type="character" w:styleId="ListLabel352">
+    <w:name w:val="ListLabel 352"/>
+    <w:qFormat/>
+    <w:rPr>
+      <w:rFonts w:cs="Symbol"/>
+    </w:rPr>
+  </w:style>
+  <w:style w:type="character" w:styleId="ListLabel353">
+    <w:name w:val="ListLabel 353"/>
+    <w:qFormat/>
+    <w:rPr>
+      <w:rFonts w:cs="Courier New"/>
+    </w:rPr>
+  </w:style>
+  <w:style w:type="character" w:styleId="ListLabel354">
+    <w:name w:val="ListLabel 354"/>
+    <w:qFormat/>
+    <w:rPr>
+      <w:rFonts w:cs="Wingdings"/>
+    </w:rPr>
+  </w:style>
+  <w:style w:type="character" w:styleId="ListLabel355">
+    <w:name w:val="ListLabel 355"/>
+    <w:qFormat/>
+    <w:rPr>
+      <w:rFonts w:ascii="Times New Roman" w:hAnsi="Times New Roman" w:cs="Symbol"/>
+    </w:rPr>
+  </w:style>
+  <w:style w:type="character" w:styleId="ListLabel356">
+    <w:name w:val="ListLabel 356"/>
+    <w:qFormat/>
+    <w:rPr>
+      <w:rFonts w:cs="Courier New"/>
+    </w:rPr>
+  </w:style>
+  <w:style w:type="character" w:styleId="ListLabel357">
+    <w:name w:val="ListLabel 357"/>
+    <w:qFormat/>
+    <w:rPr>
+      <w:rFonts w:cs="Wingdings"/>
+    </w:rPr>
+  </w:style>
+  <w:style w:type="character" w:styleId="ListLabel358">
+    <w:name w:val="ListLabel 358"/>
+    <w:qFormat/>
+    <w:rPr>
+      <w:rFonts w:cs="Symbol"/>
+    </w:rPr>
+  </w:style>
+  <w:style w:type="character" w:styleId="ListLabel359">
+    <w:name w:val="ListLabel 359"/>
+    <w:qFormat/>
+    <w:rPr>
+      <w:rFonts w:cs="Courier New"/>
+    </w:rPr>
+  </w:style>
+  <w:style w:type="character" w:styleId="ListLabel360">
+    <w:name w:val="ListLabel 360"/>
+    <w:qFormat/>
+    <w:rPr>
+      <w:rFonts w:cs="Wingdings"/>
+    </w:rPr>
+  </w:style>
+  <w:style w:type="character" w:styleId="ListLabel361">
+    <w:name w:val="ListLabel 361"/>
+    <w:qFormat/>
+    <w:rPr>
+      <w:rFonts w:cs="Symbol"/>
+    </w:rPr>
+  </w:style>
+  <w:style w:type="character" w:styleId="ListLabel362">
+    <w:name w:val="ListLabel 362"/>
+    <w:qFormat/>
+    <w:rPr>
+      <w:rFonts w:cs="Courier New"/>
+    </w:rPr>
+  </w:style>
+  <w:style w:type="character" w:styleId="ListLabel363">
+    <w:name w:val="ListLabel 363"/>
+    <w:qFormat/>
+    <w:rPr>
+      <w:rFonts w:cs="Wingdings"/>
+    </w:rPr>
+  </w:style>
+  <w:style w:type="character" w:styleId="ListLabel364">
+    <w:name w:val="ListLabel 364"/>
+    <w:qFormat/>
+    <w:rPr>
+      <w:rFonts w:ascii="Times New Roman" w:hAnsi="Times New Roman" w:cs="Symbol"/>
+    </w:rPr>
+  </w:style>
+  <w:style w:type="character" w:styleId="ListLabel365">
+    <w:name w:val="ListLabel 365"/>
+    <w:qFormat/>
+    <w:rPr>
+      <w:rFonts w:cs="Courier New"/>
+    </w:rPr>
+  </w:style>
+  <w:style w:type="character" w:styleId="ListLabel366">
+    <w:name w:val="ListLabel 366"/>
+    <w:qFormat/>
+    <w:rPr>
+      <w:rFonts w:cs="Wingdings"/>
+    </w:rPr>
+  </w:style>
+  <w:style w:type="character" w:styleId="ListLabel367">
+    <w:name w:val="ListLabel 367"/>
+    <w:qFormat/>
+    <w:rPr>
+      <w:rFonts w:cs="Symbol"/>
+    </w:rPr>
+  </w:style>
+  <w:style w:type="character" w:styleId="ListLabel368">
+    <w:name w:val="ListLabel 368"/>
+    <w:qFormat/>
+    <w:rPr>
+      <w:rFonts w:cs="Courier New"/>
+    </w:rPr>
+  </w:style>
+  <w:style w:type="character" w:styleId="ListLabel369">
+    <w:name w:val="ListLabel 369"/>
+    <w:qFormat/>
+    <w:rPr>
+      <w:rFonts w:cs="Wingdings"/>
+    </w:rPr>
+  </w:style>
+  <w:style w:type="character" w:styleId="ListLabel370">
+    <w:name w:val="ListLabel 370"/>
+    <w:qFormat/>
+    <w:rPr>
+      <w:rFonts w:cs="Symbol"/>
+    </w:rPr>
+  </w:style>
+  <w:style w:type="character" w:styleId="ListLabel371">
+    <w:name w:val="ListLabel 371"/>
+    <w:qFormat/>
+    <w:rPr>
+      <w:rFonts w:cs="Courier New"/>
+    </w:rPr>
+  </w:style>
+  <w:style w:type="character" w:styleId="ListLabel372">
+    <w:name w:val="ListLabel 372"/>
+    <w:qFormat/>
+    <w:rPr>
+      <w:rFonts w:cs="Wingdings"/>
+    </w:rPr>
+  </w:style>
+  <w:style w:type="character" w:styleId="ListLabel373">
+    <w:name w:val="ListLabel 373"/>
+    <w:qFormat/>
+    <w:rPr>
+      <w:rFonts w:cs="OpenSymbol"/>
+    </w:rPr>
+  </w:style>
+  <w:style w:type="character" w:styleId="ListLabel374">
+    <w:name w:val="ListLabel 374"/>
+    <w:qFormat/>
+    <w:rPr>
+      <w:rFonts w:cs="OpenSymbol"/>
+    </w:rPr>
+  </w:style>
+  <w:style w:type="character" w:styleId="ListLabel375">
+    <w:name w:val="ListLabel 375"/>
+    <w:qFormat/>
+    <w:rPr>
+      <w:rFonts w:cs="OpenSymbol"/>
+    </w:rPr>
+  </w:style>
+  <w:style w:type="character" w:styleId="ListLabel376">
+    <w:name w:val="ListLabel 376"/>
+    <w:qFormat/>
+    <w:rPr>
+      <w:rFonts w:cs="OpenSymbol"/>
+    </w:rPr>
+  </w:style>
+  <w:style w:type="character" w:styleId="ListLabel377">
+    <w:name w:val="ListLabel 377"/>
+    <w:qFormat/>
+    <w:rPr>
+      <w:rFonts w:cs="OpenSymbol"/>
+    </w:rPr>
+  </w:style>
+  <w:style w:type="character" w:styleId="ListLabel378">
+    <w:name w:val="ListLabel 378"/>
+    <w:qFormat/>
+    <w:rPr>
+      <w:rFonts w:cs="OpenSymbol"/>
+    </w:rPr>
+  </w:style>
+  <w:style w:type="character" w:styleId="ListLabel379">
+    <w:name w:val="ListLabel 379"/>
+    <w:qFormat/>
+    <w:rPr>
+      <w:rFonts w:cs="OpenSymbol"/>
+    </w:rPr>
+  </w:style>
+  <w:style w:type="character" w:styleId="ListLabel380">
+    <w:name w:val="ListLabel 380"/>
+    <w:qFormat/>
+    <w:rPr>
+      <w:rFonts w:cs="OpenSymbol"/>
+    </w:rPr>
+  </w:style>
+  <w:style w:type="character" w:styleId="ListLabel381">
+    <w:name w:val="ListLabel 381"/>
+    <w:qFormat/>
+    <w:rPr>
+      <w:rFonts w:cs="OpenSymbol"/>
+    </w:rPr>
+  </w:style>
   <w:style w:type="paragraph" w:styleId="Heading">
     <w:name w:val="Heading"/>
     <w:basedOn w:val="Normal"/>

</xml_diff>